<commit_message>
Updated Day 4 assignment Ansible
</commit_message>
<xml_diff>
--- a/1495354_MousumiGhanti_Day4_assignment.docx
+++ b/1495354_MousumiGhanti_Day4_assignment.docx
@@ -2,20 +2,18 @@
 <file path=word/document.xml><?xml version="1.0" encoding="utf-8"?>
 <w:document xmlns:wpc="http://schemas.microsoft.com/office/word/2010/wordprocessingCanvas" xmlns:mc="http://schemas.openxmlformats.org/markup-compatibility/2006" xmlns:o="urn:schemas-microsoft-com:office:office" xmlns:r="http://schemas.openxmlformats.org/officeDocument/2006/relationships" xmlns:m="http://schemas.openxmlformats.org/officeDocument/2006/math" xmlns:v="urn:schemas-microsoft-com:vml" xmlns:wp14="http://schemas.microsoft.com/office/word/2010/wordprocessingDrawing" xmlns:wp="http://schemas.openxmlformats.org/drawingml/2006/wordprocessingDrawing" xmlns:w10="urn:schemas-microsoft-com:office:word" xmlns:w="http://schemas.openxmlformats.org/wordprocessingml/2006/main" xmlns:w14="http://schemas.microsoft.com/office/word/2010/wordml" xmlns:w15="http://schemas.microsoft.com/office/word/2012/wordml" xmlns:wpg="http://schemas.microsoft.com/office/word/2010/wordprocessingGroup" xmlns:wpi="http://schemas.microsoft.com/office/word/2010/wordprocessingInk" xmlns:wne="http://schemas.microsoft.com/office/word/2006/wordml" xmlns:wps="http://schemas.microsoft.com/office/word/2010/wordprocessingShape" mc:Ignorable="w14 w15 wp14">
   <w:body>
-    <w:p>
-      <w:pPr>
-        <w:pStyle w:val="ListParagraph"/>
-        <w:numPr>
-          <w:ilvl w:val="0"/>
-          <w:numId w:val="1"/>
-        </w:numPr>
-      </w:pPr>
-      <w:r>
-        <w:t>Copied pem file through scp.</w:t>
-      </w:r>
-      <w:bookmarkStart w:id="0" w:name="_GoBack"/>
-      <w:bookmarkEnd w:id="0"/>
-    </w:p>
+    <w:p/>
+    <w:p>
+      <w:r>
+        <w:t>1.</w:t>
+      </w:r>
+    </w:p>
+    <w:p>
+      <w:r>
+        <w:t>After doing git clone from specified repo, ran ‘mvn clean package’ to generate war file.</w:t>
+      </w:r>
+    </w:p>
+    <w:p/>
     <w:p>
       <w:r>
         <w:rPr>
@@ -23,10 +21,10 @@
           <w:lang w:eastAsia="en-IN"/>
         </w:rPr>
         <w:drawing>
-          <wp:inline distT="0" distB="0" distL="0" distR="0" wp14:anchorId="25FECD6C" wp14:editId="09643E4E">
-            <wp:extent cx="5731510" cy="3054350"/>
-            <wp:effectExtent l="0" t="0" r="2540" b="0"/>
-            <wp:docPr id="1" name="Picture 1"/>
+          <wp:inline distT="0" distB="0" distL="0" distR="0" wp14:anchorId="6F849B29" wp14:editId="5F835DB2">
+            <wp:extent cx="9185253" cy="4895215"/>
+            <wp:effectExtent l="0" t="0" r="0" b="635"/>
+            <wp:docPr id="7" name="Picture 7"/>
             <wp:cNvGraphicFramePr>
               <a:graphicFrameLocks xmlns:a="http://schemas.openxmlformats.org/drawingml/2006/main" noChangeAspect="1"/>
             </wp:cNvGraphicFramePr>
@@ -46,7 +44,7 @@
                   <pic:spPr>
                     <a:xfrm>
                       <a:off x="0" y="0"/>
-                      <a:ext cx="5731510" cy="3054350"/>
+                      <a:ext cx="9192425" cy="4899038"/>
                     </a:xfrm>
                     <a:prstGeom prst="rect">
                       <a:avLst/>
@@ -62,12 +60,10 @@
     <w:p/>
     <w:p>
       <w:r>
-        <w:t>2.</w:t>
-      </w:r>
-      <w:r>
-        <w:t>Checked if pem file is there and started ssh agent. Returned Agent id 10457.</w:t>
-      </w:r>
-    </w:p>
+        <w:t>2. Created Dockerfile to create image from that war.</w:t>
+      </w:r>
+    </w:p>
+    <w:p/>
     <w:p>
       <w:r>
         <w:rPr>
@@ -75,10 +71,10 @@
           <w:lang w:eastAsia="en-IN"/>
         </w:rPr>
         <w:drawing>
-          <wp:inline distT="0" distB="0" distL="0" distR="0" wp14:anchorId="444052AD" wp14:editId="7220A64C">
-            <wp:extent cx="5731510" cy="3054350"/>
-            <wp:effectExtent l="0" t="0" r="2540" b="0"/>
-            <wp:docPr id="2" name="Picture 2"/>
+          <wp:inline distT="0" distB="0" distL="0" distR="0" wp14:anchorId="39E53C53" wp14:editId="26AF2EEB">
+            <wp:extent cx="9272837" cy="4941891"/>
+            <wp:effectExtent l="0" t="0" r="5080" b="0"/>
+            <wp:docPr id="8" name="Picture 8"/>
             <wp:cNvGraphicFramePr>
               <a:graphicFrameLocks xmlns:a="http://schemas.openxmlformats.org/drawingml/2006/main" noChangeAspect="1"/>
             </wp:cNvGraphicFramePr>
@@ -98,7 +94,7 @@
                   <pic:spPr>
                     <a:xfrm>
                       <a:off x="0" y="0"/>
-                      <a:ext cx="5731510" cy="3054350"/>
+                      <a:ext cx="9296714" cy="4954616"/>
                     </a:xfrm>
                     <a:prstGeom prst="rect">
                       <a:avLst/>
@@ -112,21 +108,12 @@
       </w:r>
     </w:p>
     <w:p/>
-    <w:p/>
-    <w:p/>
-    <w:p/>
-    <w:p/>
-    <w:p/>
-    <w:p/>
-    <w:p/>
-    <w:p>
-      <w:r>
-        <w:t>3.</w:t>
-      </w:r>
-      <w:r>
-        <w:t>Modified permission of pem file and added it in ssh so that we can connect to machine.</w:t>
-      </w:r>
-    </w:p>
+    <w:p>
+      <w:r>
+        <w:t>3. Created docker image with docker build and tested by running it.</w:t>
+      </w:r>
+    </w:p>
+    <w:p/>
     <w:p>
       <w:r>
         <w:rPr>
@@ -134,10 +121,10 @@
           <w:lang w:eastAsia="en-IN"/>
         </w:rPr>
         <w:drawing>
-          <wp:inline distT="0" distB="0" distL="0" distR="0" wp14:anchorId="4C50EFCF" wp14:editId="02619388">
-            <wp:extent cx="5731510" cy="3054350"/>
-            <wp:effectExtent l="0" t="0" r="2540" b="0"/>
-            <wp:docPr id="3" name="Picture 3"/>
+          <wp:inline distT="0" distB="0" distL="0" distR="0" wp14:anchorId="4182C0BB" wp14:editId="3F447A99">
+            <wp:extent cx="9382804" cy="5000498"/>
+            <wp:effectExtent l="0" t="0" r="0" b="0"/>
+            <wp:docPr id="14" name="Picture 14"/>
             <wp:cNvGraphicFramePr>
               <a:graphicFrameLocks xmlns:a="http://schemas.openxmlformats.org/drawingml/2006/main" noChangeAspect="1"/>
             </wp:cNvGraphicFramePr>
@@ -157,7 +144,7 @@
                   <pic:spPr>
                     <a:xfrm>
                       <a:off x="0" y="0"/>
-                      <a:ext cx="5731510" cy="3054350"/>
+                      <a:ext cx="9399297" cy="5009288"/>
                     </a:xfrm>
                     <a:prstGeom prst="rect">
                       <a:avLst/>
@@ -173,10 +160,7 @@
     <w:p/>
     <w:p>
       <w:r>
-        <w:t>4.</w:t>
-      </w:r>
-      <w:r>
-        <w:t>Modified .bashrc file for passwordless authentication.</w:t>
+        <w:t>4. Successfully running container.</w:t>
       </w:r>
     </w:p>
     <w:p>
@@ -186,10 +170,10 @@
           <w:lang w:eastAsia="en-IN"/>
         </w:rPr>
         <w:drawing>
-          <wp:inline distT="0" distB="0" distL="0" distR="0" wp14:anchorId="54A5CF5A" wp14:editId="53B8E91A">
-            <wp:extent cx="5731510" cy="3054350"/>
-            <wp:effectExtent l="0" t="0" r="2540" b="0"/>
-            <wp:docPr id="4" name="Picture 4"/>
+          <wp:inline distT="0" distB="0" distL="0" distR="0" wp14:anchorId="11405CCD" wp14:editId="20EE3B34">
+            <wp:extent cx="9363075" cy="4989985"/>
+            <wp:effectExtent l="0" t="0" r="0" b="1270"/>
+            <wp:docPr id="15" name="Picture 15"/>
             <wp:cNvGraphicFramePr>
               <a:graphicFrameLocks xmlns:a="http://schemas.openxmlformats.org/drawingml/2006/main" noChangeAspect="1"/>
             </wp:cNvGraphicFramePr>
@@ -209,7 +193,7 @@
                   <pic:spPr>
                     <a:xfrm>
                       <a:off x="0" y="0"/>
-                      <a:ext cx="5731510" cy="3054350"/>
+                      <a:ext cx="9374463" cy="4996054"/>
                     </a:xfrm>
                     <a:prstGeom prst="rect">
                       <a:avLst/>
@@ -223,16 +207,9 @@
       </w:r>
     </w:p>
     <w:p/>
-    <w:p/>
-    <w:p/>
-    <w:p/>
-    <w:p/>
-    <w:p>
-      <w:r>
-        <w:t>5.</w:t>
-      </w:r>
-      <w:r>
-        <w:t>Installed ansible.</w:t>
+    <w:p>
+      <w:r>
+        <w:t>5. Pushed the image in Docker hub in my repo ‘mousumighanti’.</w:t>
       </w:r>
     </w:p>
     <w:p>
@@ -242,10 +219,10 @@
           <w:lang w:eastAsia="en-IN"/>
         </w:rPr>
         <w:drawing>
-          <wp:inline distT="0" distB="0" distL="0" distR="0" wp14:anchorId="523689CE" wp14:editId="6FDDC56B">
-            <wp:extent cx="5731510" cy="3054350"/>
-            <wp:effectExtent l="0" t="0" r="2540" b="0"/>
-            <wp:docPr id="5" name="Picture 5"/>
+          <wp:inline distT="0" distB="0" distL="0" distR="0" wp14:anchorId="3B74E0D5" wp14:editId="379268D4">
+            <wp:extent cx="9306720" cy="4959950"/>
+            <wp:effectExtent l="0" t="0" r="0" b="0"/>
+            <wp:docPr id="16" name="Picture 16"/>
             <wp:cNvGraphicFramePr>
               <a:graphicFrameLocks xmlns:a="http://schemas.openxmlformats.org/drawingml/2006/main" noChangeAspect="1"/>
             </wp:cNvGraphicFramePr>
@@ -265,7 +242,7 @@
                   <pic:spPr>
                     <a:xfrm>
                       <a:off x="0" y="0"/>
-                      <a:ext cx="5731510" cy="3054350"/>
+                      <a:ext cx="9322061" cy="4968126"/>
                     </a:xfrm>
                     <a:prstGeom prst="rect">
                       <a:avLst/>
@@ -281,10 +258,7 @@
     <w:p/>
     <w:p>
       <w:r>
-        <w:t>6.</w:t>
-      </w:r>
-      <w:r>
-        <w:t>Checked version of Ansible.</w:t>
+        <w:t>6.Image got pushed in Dockerhub successfully.</w:t>
       </w:r>
     </w:p>
     <w:p>
@@ -294,10 +268,10 @@
           <w:lang w:eastAsia="en-IN"/>
         </w:rPr>
         <w:drawing>
-          <wp:inline distT="0" distB="0" distL="0" distR="0" wp14:anchorId="7D2081D7" wp14:editId="4C35B814">
-            <wp:extent cx="5731510" cy="3054350"/>
-            <wp:effectExtent l="0" t="0" r="2540" b="0"/>
-            <wp:docPr id="6" name="Picture 6"/>
+          <wp:inline distT="0" distB="0" distL="0" distR="0" wp14:anchorId="4106A0C0" wp14:editId="793B5502">
+            <wp:extent cx="9442615" cy="5032375"/>
+            <wp:effectExtent l="0" t="0" r="6350" b="0"/>
+            <wp:docPr id="17" name="Picture 17"/>
             <wp:cNvGraphicFramePr>
               <a:graphicFrameLocks xmlns:a="http://schemas.openxmlformats.org/drawingml/2006/main" noChangeAspect="1"/>
             </wp:cNvGraphicFramePr>
@@ -317,7 +291,7 @@
                   <pic:spPr>
                     <a:xfrm>
                       <a:off x="0" y="0"/>
-                      <a:ext cx="5731510" cy="3054350"/>
+                      <a:ext cx="9454353" cy="5038631"/>
                     </a:xfrm>
                     <a:prstGeom prst="rect">
                       <a:avLst/>
@@ -333,15 +307,15 @@
     <w:p/>
     <w:p/>
     <w:p/>
-    <w:p/>
-    <w:p/>
-    <w:p/>
-    <w:p>
+    <w:p>
+      <w:pPr>
+        <w:ind w:left="360"/>
+      </w:pPr>
       <w:r>
         <w:t>7.</w:t>
       </w:r>
       <w:r>
-        <w:t>Added private ip of node machine in /etc/ansible/hosts file.</w:t>
+        <w:t>Copied pem file through scp.</w:t>
       </w:r>
     </w:p>
     <w:p>
@@ -351,10 +325,10 @@
           <w:lang w:eastAsia="en-IN"/>
         </w:rPr>
         <w:drawing>
-          <wp:inline distT="0" distB="0" distL="0" distR="0" wp14:anchorId="0489E009" wp14:editId="2C9E7E48">
-            <wp:extent cx="5731510" cy="3054350"/>
-            <wp:effectExtent l="0" t="0" r="2540" b="0"/>
-            <wp:docPr id="13" name="Picture 13"/>
+          <wp:inline distT="0" distB="0" distL="0" distR="0" wp14:anchorId="25FECD6C" wp14:editId="09643E4E">
+            <wp:extent cx="9315450" cy="4964249"/>
+            <wp:effectExtent l="0" t="0" r="0" b="8255"/>
+            <wp:docPr id="1" name="Picture 1"/>
             <wp:cNvGraphicFramePr>
               <a:graphicFrameLocks xmlns:a="http://schemas.openxmlformats.org/drawingml/2006/main" noChangeAspect="1"/>
             </wp:cNvGraphicFramePr>
@@ -374,7 +348,7 @@
                   <pic:spPr>
                     <a:xfrm>
                       <a:off x="0" y="0"/>
-                      <a:ext cx="5731510" cy="3054350"/>
+                      <a:ext cx="9329142" cy="4971546"/>
                     </a:xfrm>
                     <a:prstGeom prst="rect">
                       <a:avLst/>
@@ -388,17 +362,15 @@
       </w:r>
     </w:p>
     <w:p/>
-    <w:p/>
-    <w:p/>
-    <w:p/>
-    <w:p/>
-    <w:p/>
     <w:p>
       <w:r>
         <w:t>8.</w:t>
       </w:r>
       <w:r>
-        <w:t>Modified permission with chown command and pinged the host to check reachability.</w:t>
+        <w:t>.</w:t>
+      </w:r>
+      <w:r>
+        <w:t>Checked if pem file is there and started ssh agent. Returned Agent id 10457.</w:t>
       </w:r>
     </w:p>
     <w:p>
@@ -408,10 +380,10 @@
           <w:lang w:eastAsia="en-IN"/>
         </w:rPr>
         <w:drawing>
-          <wp:inline distT="0" distB="0" distL="0" distR="0" wp14:anchorId="77F6F0CC" wp14:editId="48D90B33">
-            <wp:extent cx="5731510" cy="3054350"/>
-            <wp:effectExtent l="0" t="0" r="2540" b="0"/>
-            <wp:docPr id="9" name="Picture 9"/>
+          <wp:inline distT="0" distB="0" distL="0" distR="0" wp14:anchorId="444052AD" wp14:editId="7220A64C">
+            <wp:extent cx="9239250" cy="4923642"/>
+            <wp:effectExtent l="0" t="0" r="0" b="0"/>
+            <wp:docPr id="2" name="Picture 2"/>
             <wp:cNvGraphicFramePr>
               <a:graphicFrameLocks xmlns:a="http://schemas.openxmlformats.org/drawingml/2006/main" noChangeAspect="1"/>
             </wp:cNvGraphicFramePr>
@@ -431,7 +403,7 @@
                   <pic:spPr>
                     <a:xfrm>
                       <a:off x="0" y="0"/>
-                      <a:ext cx="5731510" cy="3054350"/>
+                      <a:ext cx="9249275" cy="4928985"/>
                     </a:xfrm>
                     <a:prstGeom prst="rect">
                       <a:avLst/>
@@ -447,20 +419,15 @@
     <w:p/>
     <w:p/>
     <w:p/>
-    <w:p/>
-    <w:p/>
-    <w:p/>
-    <w:p/>
-    <w:p/>
-    <w:p/>
-    <w:p/>
-    <w:p/>
-    <w:p>
-      <w:r>
-        <w:t>9.</w:t>
-      </w:r>
-      <w:r>
-        <w:t>Playbook to install multiple packages and deploy application.</w:t>
+    <w:p>
+      <w:r>
+        <w:t>9</w:t>
+      </w:r>
+      <w:r>
+        <w:t>.</w:t>
+      </w:r>
+      <w:r>
+        <w:t>Modified permission of pem file and added it in ssh so that we can connect to machine.</w:t>
       </w:r>
     </w:p>
     <w:p>
@@ -470,10 +437,10 @@
           <w:lang w:eastAsia="en-IN"/>
         </w:rPr>
         <w:drawing>
-          <wp:inline distT="0" distB="0" distL="0" distR="0" wp14:anchorId="573A7CE9" wp14:editId="0BD92A57">
-            <wp:extent cx="5731510" cy="3054350"/>
-            <wp:effectExtent l="0" t="0" r="2540" b="0"/>
-            <wp:docPr id="12" name="Picture 12"/>
+          <wp:inline distT="0" distB="0" distL="0" distR="0" wp14:anchorId="4C50EFCF" wp14:editId="02619388">
+            <wp:extent cx="9201150" cy="4903338"/>
+            <wp:effectExtent l="0" t="0" r="0" b="0"/>
+            <wp:docPr id="3" name="Picture 3"/>
             <wp:cNvGraphicFramePr>
               <a:graphicFrameLocks xmlns:a="http://schemas.openxmlformats.org/drawingml/2006/main" noChangeAspect="1"/>
             </wp:cNvGraphicFramePr>
@@ -493,7 +460,7 @@
                   <pic:spPr>
                     <a:xfrm>
                       <a:off x="0" y="0"/>
-                      <a:ext cx="5731510" cy="3054350"/>
+                      <a:ext cx="9224513" cy="4915788"/>
                     </a:xfrm>
                     <a:prstGeom prst="rect">
                       <a:avLst/>
@@ -507,20 +474,15 @@
       </w:r>
     </w:p>
     <w:p/>
-    <w:p/>
-    <w:p/>
-    <w:p/>
-    <w:p/>
-    <w:p/>
-    <w:p/>
-    <w:p/>
-    <w:p/>
-    <w:p>
-      <w:r>
-        <w:t>10.</w:t>
-      </w:r>
-      <w:r>
-        <w:t>Output of playbook run.</w:t>
+    <w:p>
+      <w:r>
+        <w:t>10</w:t>
+      </w:r>
+      <w:r>
+        <w:t>.</w:t>
+      </w:r>
+      <w:r>
+        <w:t>Modified .bashrc file for passwordless authentication.</w:t>
       </w:r>
     </w:p>
     <w:p>
@@ -530,10 +492,10 @@
           <w:lang w:eastAsia="en-IN"/>
         </w:rPr>
         <w:drawing>
-          <wp:inline distT="0" distB="0" distL="0" distR="0" wp14:anchorId="7A8B3856" wp14:editId="496C9275">
-            <wp:extent cx="5731510" cy="3054350"/>
-            <wp:effectExtent l="0" t="0" r="2540" b="0"/>
-            <wp:docPr id="11" name="Picture 11"/>
+          <wp:inline distT="0" distB="0" distL="0" distR="0" wp14:anchorId="54A5CF5A" wp14:editId="53B8E91A">
+            <wp:extent cx="9191625" cy="4898262"/>
+            <wp:effectExtent l="0" t="0" r="0" b="0"/>
+            <wp:docPr id="4" name="Picture 4"/>
             <wp:cNvGraphicFramePr>
               <a:graphicFrameLocks xmlns:a="http://schemas.openxmlformats.org/drawingml/2006/main" noChangeAspect="1"/>
             </wp:cNvGraphicFramePr>
@@ -553,7 +515,7 @@
                   <pic:spPr>
                     <a:xfrm>
                       <a:off x="0" y="0"/>
-                      <a:ext cx="5731510" cy="3054350"/>
+                      <a:ext cx="9200665" cy="4903079"/>
                     </a:xfrm>
                     <a:prstGeom prst="rect">
                       <a:avLst/>
@@ -576,7 +538,10 @@
         <w:t>11.</w:t>
       </w:r>
       <w:r>
-        <w:t>The web Application is running as container in node machine successfully.</w:t>
+        <w:t>.</w:t>
+      </w:r>
+      <w:r>
+        <w:t>Installed ansible.</w:t>
       </w:r>
     </w:p>
     <w:p>
@@ -586,10 +551,10 @@
           <w:lang w:eastAsia="en-IN"/>
         </w:rPr>
         <w:drawing>
-          <wp:inline distT="0" distB="0" distL="0" distR="0" wp14:anchorId="42429260" wp14:editId="11FC8833">
-            <wp:extent cx="5731510" cy="3054350"/>
-            <wp:effectExtent l="0" t="0" r="2540" b="0"/>
-            <wp:docPr id="10" name="Picture 10"/>
+          <wp:inline distT="0" distB="0" distL="0" distR="0" wp14:anchorId="523689CE" wp14:editId="6FDDC56B">
+            <wp:extent cx="9124950" cy="4862730"/>
+            <wp:effectExtent l="0" t="0" r="0" b="0"/>
+            <wp:docPr id="5" name="Picture 5"/>
             <wp:cNvGraphicFramePr>
               <a:graphicFrameLocks xmlns:a="http://schemas.openxmlformats.org/drawingml/2006/main" noChangeAspect="1"/>
             </wp:cNvGraphicFramePr>
@@ -609,7 +574,7 @@
                   <pic:spPr>
                     <a:xfrm>
                       <a:off x="0" y="0"/>
-                      <a:ext cx="5731510" cy="3054350"/>
+                      <a:ext cx="9139748" cy="4870616"/>
                     </a:xfrm>
                     <a:prstGeom prst="rect">
                       <a:avLst/>
@@ -621,6 +586,373 @@
           </wp:inline>
         </w:drawing>
       </w:r>
+    </w:p>
+    <w:p/>
+    <w:p>
+      <w:r>
+        <w:t>12</w:t>
+      </w:r>
+      <w:r>
+        <w:t>.</w:t>
+      </w:r>
+      <w:r>
+        <w:t>Checked version of Ansible.</w:t>
+      </w:r>
+    </w:p>
+    <w:p>
+      <w:r>
+        <w:rPr>
+          <w:noProof/>
+          <w:lang w:eastAsia="en-IN"/>
+        </w:rPr>
+        <w:drawing>
+          <wp:inline distT="0" distB="0" distL="0" distR="0" wp14:anchorId="7D2081D7" wp14:editId="4C35B814">
+            <wp:extent cx="9058275" cy="4827200"/>
+            <wp:effectExtent l="0" t="0" r="0" b="0"/>
+            <wp:docPr id="6" name="Picture 6"/>
+            <wp:cNvGraphicFramePr>
+              <a:graphicFrameLocks xmlns:a="http://schemas.openxmlformats.org/drawingml/2006/main" noChangeAspect="1"/>
+            </wp:cNvGraphicFramePr>
+            <a:graphic xmlns:a="http://schemas.openxmlformats.org/drawingml/2006/main">
+              <a:graphicData uri="http://schemas.openxmlformats.org/drawingml/2006/picture">
+                <pic:pic xmlns:pic="http://schemas.openxmlformats.org/drawingml/2006/picture">
+                  <pic:nvPicPr>
+                    <pic:cNvPr id="1" name=""/>
+                    <pic:cNvPicPr/>
+                  </pic:nvPicPr>
+                  <pic:blipFill>
+                    <a:blip r:embed="rId18"/>
+                    <a:stretch>
+                      <a:fillRect/>
+                    </a:stretch>
+                  </pic:blipFill>
+                  <pic:spPr>
+                    <a:xfrm>
+                      <a:off x="0" y="0"/>
+                      <a:ext cx="9066773" cy="4831729"/>
+                    </a:xfrm>
+                    <a:prstGeom prst="rect">
+                      <a:avLst/>
+                    </a:prstGeom>
+                  </pic:spPr>
+                </pic:pic>
+              </a:graphicData>
+            </a:graphic>
+          </wp:inline>
+        </w:drawing>
+      </w:r>
+    </w:p>
+    <w:p/>
+    <w:p/>
+    <w:p/>
+    <w:p/>
+    <w:p/>
+    <w:p/>
+    <w:p>
+      <w:r>
+        <w:t>13</w:t>
+      </w:r>
+      <w:r>
+        <w:t>.</w:t>
+      </w:r>
+      <w:r>
+        <w:t>Added private ip of node machine in /etc/ansible/hosts file.</w:t>
+      </w:r>
+    </w:p>
+    <w:p>
+      <w:r>
+        <w:rPr>
+          <w:noProof/>
+          <w:lang w:eastAsia="en-IN"/>
+        </w:rPr>
+        <w:drawing>
+          <wp:inline distT="0" distB="0" distL="0" distR="0" wp14:anchorId="0489E009" wp14:editId="2C9E7E48">
+            <wp:extent cx="9144000" cy="4872883"/>
+            <wp:effectExtent l="0" t="0" r="0" b="4445"/>
+            <wp:docPr id="13" name="Picture 13"/>
+            <wp:cNvGraphicFramePr>
+              <a:graphicFrameLocks xmlns:a="http://schemas.openxmlformats.org/drawingml/2006/main" noChangeAspect="1"/>
+            </wp:cNvGraphicFramePr>
+            <a:graphic xmlns:a="http://schemas.openxmlformats.org/drawingml/2006/main">
+              <a:graphicData uri="http://schemas.openxmlformats.org/drawingml/2006/picture">
+                <pic:pic xmlns:pic="http://schemas.openxmlformats.org/drawingml/2006/picture">
+                  <pic:nvPicPr>
+                    <pic:cNvPr id="1" name=""/>
+                    <pic:cNvPicPr/>
+                  </pic:nvPicPr>
+                  <pic:blipFill>
+                    <a:blip r:embed="rId19"/>
+                    <a:stretch>
+                      <a:fillRect/>
+                    </a:stretch>
+                  </pic:blipFill>
+                  <pic:spPr>
+                    <a:xfrm>
+                      <a:off x="0" y="0"/>
+                      <a:ext cx="9153080" cy="4877722"/>
+                    </a:xfrm>
+                    <a:prstGeom prst="rect">
+                      <a:avLst/>
+                    </a:prstGeom>
+                  </pic:spPr>
+                </pic:pic>
+              </a:graphicData>
+            </a:graphic>
+          </wp:inline>
+        </w:drawing>
+      </w:r>
+    </w:p>
+    <w:p/>
+    <w:p/>
+    <w:p/>
+    <w:p/>
+    <w:p/>
+    <w:p/>
+    <w:p>
+      <w:r>
+        <w:t>14</w:t>
+      </w:r>
+      <w:r>
+        <w:t>.</w:t>
+      </w:r>
+      <w:r>
+        <w:t>Modified permission with chown command and pinged the host to check reachability.</w:t>
+      </w:r>
+    </w:p>
+    <w:p>
+      <w:r>
+        <w:rPr>
+          <w:noProof/>
+          <w:lang w:eastAsia="en-IN"/>
+        </w:rPr>
+        <w:drawing>
+          <wp:inline distT="0" distB="0" distL="0" distR="0" wp14:anchorId="77F6F0CC" wp14:editId="48D90B33">
+            <wp:extent cx="9086850" cy="4842427"/>
+            <wp:effectExtent l="0" t="0" r="0" b="0"/>
+            <wp:docPr id="9" name="Picture 9"/>
+            <wp:cNvGraphicFramePr>
+              <a:graphicFrameLocks xmlns:a="http://schemas.openxmlformats.org/drawingml/2006/main" noChangeAspect="1"/>
+            </wp:cNvGraphicFramePr>
+            <a:graphic xmlns:a="http://schemas.openxmlformats.org/drawingml/2006/main">
+              <a:graphicData uri="http://schemas.openxmlformats.org/drawingml/2006/picture">
+                <pic:pic xmlns:pic="http://schemas.openxmlformats.org/drawingml/2006/picture">
+                  <pic:nvPicPr>
+                    <pic:cNvPr id="1" name=""/>
+                    <pic:cNvPicPr/>
+                  </pic:nvPicPr>
+                  <pic:blipFill>
+                    <a:blip r:embed="rId20"/>
+                    <a:stretch>
+                      <a:fillRect/>
+                    </a:stretch>
+                  </pic:blipFill>
+                  <pic:spPr>
+                    <a:xfrm>
+                      <a:off x="0" y="0"/>
+                      <a:ext cx="9092135" cy="4845243"/>
+                    </a:xfrm>
+                    <a:prstGeom prst="rect">
+                      <a:avLst/>
+                    </a:prstGeom>
+                  </pic:spPr>
+                </pic:pic>
+              </a:graphicData>
+            </a:graphic>
+          </wp:inline>
+        </w:drawing>
+      </w:r>
+    </w:p>
+    <w:p/>
+    <w:p/>
+    <w:p/>
+    <w:p/>
+    <w:p/>
+    <w:p/>
+    <w:p/>
+    <w:p/>
+    <w:p/>
+    <w:p/>
+    <w:p/>
+    <w:p>
+      <w:r>
+        <w:t>15</w:t>
+      </w:r>
+      <w:r>
+        <w:t>.</w:t>
+      </w:r>
+      <w:r>
+        <w:t>Playbook to install multiple packages and deploy application.</w:t>
+      </w:r>
+    </w:p>
+    <w:p>
+      <w:r>
+        <w:rPr>
+          <w:noProof/>
+          <w:lang w:eastAsia="en-IN"/>
+        </w:rPr>
+        <w:drawing>
+          <wp:inline distT="0" distB="0" distL="0" distR="0" wp14:anchorId="01860D6E" wp14:editId="269661D8">
+            <wp:extent cx="8839200" cy="4710790"/>
+            <wp:effectExtent l="0" t="0" r="0" b="0"/>
+            <wp:docPr id="21" name="Picture 21"/>
+            <wp:cNvGraphicFramePr>
+              <a:graphicFrameLocks xmlns:a="http://schemas.openxmlformats.org/drawingml/2006/main" noChangeAspect="1"/>
+            </wp:cNvGraphicFramePr>
+            <a:graphic xmlns:a="http://schemas.openxmlformats.org/drawingml/2006/main">
+              <a:graphicData uri="http://schemas.openxmlformats.org/drawingml/2006/picture">
+                <pic:pic xmlns:pic="http://schemas.openxmlformats.org/drawingml/2006/picture">
+                  <pic:nvPicPr>
+                    <pic:cNvPr id="1" name=""/>
+                    <pic:cNvPicPr/>
+                  </pic:nvPicPr>
+                  <pic:blipFill>
+                    <a:blip r:embed="rId21"/>
+                    <a:stretch>
+                      <a:fillRect/>
+                    </a:stretch>
+                  </pic:blipFill>
+                  <pic:spPr>
+                    <a:xfrm>
+                      <a:off x="0" y="0"/>
+                      <a:ext cx="8856380" cy="4719946"/>
+                    </a:xfrm>
+                    <a:prstGeom prst="rect">
+                      <a:avLst/>
+                    </a:prstGeom>
+                  </pic:spPr>
+                </pic:pic>
+              </a:graphicData>
+            </a:graphic>
+          </wp:inline>
+        </w:drawing>
+      </w:r>
+    </w:p>
+    <w:p/>
+    <w:p/>
+    <w:p/>
+    <w:p/>
+    <w:p/>
+    <w:p/>
+    <w:p/>
+    <w:p/>
+    <w:p/>
+    <w:p>
+      <w:r>
+        <w:t>16</w:t>
+      </w:r>
+      <w:r>
+        <w:t>.</w:t>
+      </w:r>
+      <w:r>
+        <w:t>Output of playbook run.</w:t>
+      </w:r>
+    </w:p>
+    <w:p>
+      <w:r>
+        <w:rPr>
+          <w:noProof/>
+          <w:lang w:eastAsia="en-IN"/>
+        </w:rPr>
+        <w:drawing>
+          <wp:inline distT="0" distB="0" distL="0" distR="0" wp14:anchorId="0A5F116A" wp14:editId="35209804">
+            <wp:extent cx="8952911" cy="4771390"/>
+            <wp:effectExtent l="0" t="0" r="635" b="0"/>
+            <wp:docPr id="19" name="Picture 19"/>
+            <wp:cNvGraphicFramePr>
+              <a:graphicFrameLocks xmlns:a="http://schemas.openxmlformats.org/drawingml/2006/main" noChangeAspect="1"/>
+            </wp:cNvGraphicFramePr>
+            <a:graphic xmlns:a="http://schemas.openxmlformats.org/drawingml/2006/main">
+              <a:graphicData uri="http://schemas.openxmlformats.org/drawingml/2006/picture">
+                <pic:pic xmlns:pic="http://schemas.openxmlformats.org/drawingml/2006/picture">
+                  <pic:nvPicPr>
+                    <pic:cNvPr id="1" name=""/>
+                    <pic:cNvPicPr/>
+                  </pic:nvPicPr>
+                  <pic:blipFill>
+                    <a:blip r:embed="rId22"/>
+                    <a:stretch>
+                      <a:fillRect/>
+                    </a:stretch>
+                  </pic:blipFill>
+                  <pic:spPr>
+                    <a:xfrm>
+                      <a:off x="0" y="0"/>
+                      <a:ext cx="8958218" cy="4774218"/>
+                    </a:xfrm>
+                    <a:prstGeom prst="rect">
+                      <a:avLst/>
+                    </a:prstGeom>
+                  </pic:spPr>
+                </pic:pic>
+              </a:graphicData>
+            </a:graphic>
+          </wp:inline>
+        </w:drawing>
+      </w:r>
+    </w:p>
+    <w:p/>
+    <w:p/>
+    <w:p/>
+    <w:p/>
+    <w:p/>
+    <w:p>
+      <w:r>
+        <w:t>1</w:t>
+      </w:r>
+      <w:r>
+        <w:t>7</w:t>
+      </w:r>
+      <w:r>
+        <w:t>.</w:t>
+      </w:r>
+      <w:r>
+        <w:t>The web Application is running as container in node machine successfully.</w:t>
+      </w:r>
+    </w:p>
+    <w:p>
+      <w:bookmarkStart w:id="0" w:name="_GoBack"/>
+      <w:r>
+        <w:rPr>
+          <w:noProof/>
+          <w:lang w:eastAsia="en-IN"/>
+        </w:rPr>
+        <w:drawing>
+          <wp:inline distT="0" distB="0" distL="0" distR="0" wp14:anchorId="14D3333E" wp14:editId="0D2BF527">
+            <wp:extent cx="9185253" cy="4895215"/>
+            <wp:effectExtent l="0" t="0" r="0" b="635"/>
+            <wp:docPr id="20" name="Picture 20"/>
+            <wp:cNvGraphicFramePr>
+              <a:graphicFrameLocks xmlns:a="http://schemas.openxmlformats.org/drawingml/2006/main" noChangeAspect="1"/>
+            </wp:cNvGraphicFramePr>
+            <a:graphic xmlns:a="http://schemas.openxmlformats.org/drawingml/2006/main">
+              <a:graphicData uri="http://schemas.openxmlformats.org/drawingml/2006/picture">
+                <pic:pic xmlns:pic="http://schemas.openxmlformats.org/drawingml/2006/picture">
+                  <pic:nvPicPr>
+                    <pic:cNvPr id="1" name=""/>
+                    <pic:cNvPicPr/>
+                  </pic:nvPicPr>
+                  <pic:blipFill>
+                    <a:blip r:embed="rId23"/>
+                    <a:stretch>
+                      <a:fillRect/>
+                    </a:stretch>
+                  </pic:blipFill>
+                  <pic:spPr>
+                    <a:xfrm>
+                      <a:off x="0" y="0"/>
+                      <a:ext cx="9192263" cy="4898951"/>
+                    </a:xfrm>
+                    <a:prstGeom prst="rect">
+                      <a:avLst/>
+                    </a:prstGeom>
+                  </pic:spPr>
+                </pic:pic>
+              </a:graphicData>
+            </a:graphic>
+          </wp:inline>
+        </w:drawing>
+      </w:r>
+      <w:bookmarkEnd w:id="0"/>
     </w:p>
     <w:sectPr>
       <w:pgSz w:w="11906" w:h="16838"/>

</xml_diff>